<commit_message>
[Clase] {Sistemas} Comandos //He añadido unos pocos
</commit_message>
<xml_diff>
--- a/Sistemas informáticos/Apuntes/Personales/Comandos (29-09-2017).docx
+++ b/Sistemas informáticos/Apuntes/Personales/Comandos (29-09-2017).docx
@@ -5,6 +5,7 @@
     <w:p>
       <w:pPr>
         <w:pStyle w:val="Ttulo"/>
+        <w:ind w:left="2124" w:hanging="2124"/>
         <w:rPr>
           <w:b/>
         </w:rPr>
@@ -21,30 +22,44 @@
         <w:pStyle w:val="Ttulo1"/>
       </w:pPr>
       <w:proofErr w:type="spellStart"/>
+      <w:proofErr w:type="gramStart"/>
       <w:r>
         <w:t>logname</w:t>
       </w:r>
       <w:proofErr w:type="spellEnd"/>
+      <w:proofErr w:type="gramEnd"/>
       <w:r>
         <w:t xml:space="preserve"> </w:t>
       </w:r>
     </w:p>
     <w:p>
+      <w:proofErr w:type="gramStart"/>
       <w:r>
         <w:t>nombre</w:t>
       </w:r>
+      <w:proofErr w:type="gramEnd"/>
     </w:p>
     <w:p>
       <w:pPr>
         <w:pStyle w:val="Ttulo1"/>
       </w:pPr>
-      <w:r>
-        <w:t xml:space="preserve">id </w:t>
-      </w:r>
-    </w:p>
-    <w:p>
-      <w:r>
-        <w:t>muchas cosas del usuario</w:t>
+      <w:proofErr w:type="gramStart"/>
+      <w:r>
+        <w:t>id</w:t>
+      </w:r>
+      <w:proofErr w:type="gramEnd"/>
+      <w:r>
+        <w:t xml:space="preserve"> </w:t>
+      </w:r>
+    </w:p>
+    <w:p>
+      <w:proofErr w:type="gramStart"/>
+      <w:r>
+        <w:t>muchas</w:t>
+      </w:r>
+      <w:proofErr w:type="gramEnd"/>
+      <w:r>
+        <w:t xml:space="preserve"> cosas del usuario</w:t>
       </w:r>
     </w:p>
     <w:p>
@@ -52,10 +67,12 @@
         <w:pStyle w:val="Ttulo1"/>
       </w:pPr>
       <w:proofErr w:type="spellStart"/>
+      <w:proofErr w:type="gramStart"/>
       <w:r>
         <w:t>uname</w:t>
       </w:r>
       <w:proofErr w:type="spellEnd"/>
+      <w:proofErr w:type="gramEnd"/>
       <w:r>
         <w:t xml:space="preserve"> </w:t>
       </w:r>
@@ -119,10 +136,12 @@
         <w:pStyle w:val="Ttulo1"/>
       </w:pPr>
       <w:proofErr w:type="spellStart"/>
+      <w:proofErr w:type="gramStart"/>
       <w:r>
         <w:t>man</w:t>
       </w:r>
       <w:proofErr w:type="spellEnd"/>
+      <w:proofErr w:type="gramEnd"/>
       <w:r>
         <w:t xml:space="preserve"> [</w:t>
       </w:r>
@@ -144,8 +163,13 @@
       <w:pPr>
         <w:pStyle w:val="Ttulo1"/>
       </w:pPr>
-      <w:r>
-        <w:t xml:space="preserve">date </w:t>
+      <w:proofErr w:type="gramStart"/>
+      <w:r>
+        <w:t>date</w:t>
+      </w:r>
+      <w:proofErr w:type="gramEnd"/>
+      <w:r>
+        <w:t xml:space="preserve"> </w:t>
       </w:r>
     </w:p>
     <w:p>
@@ -158,10 +182,12 @@
         <w:pStyle w:val="Ttulo1"/>
       </w:pPr>
       <w:proofErr w:type="spellStart"/>
+      <w:proofErr w:type="gramStart"/>
       <w:r>
         <w:t>pwd</w:t>
       </w:r>
       <w:proofErr w:type="spellEnd"/>
+      <w:proofErr w:type="gramEnd"/>
       <w:r>
         <w:t xml:space="preserve"> </w:t>
       </w:r>
@@ -203,10 +229,12 @@
         <w:pStyle w:val="Ttulo1"/>
       </w:pPr>
       <w:proofErr w:type="spellStart"/>
+      <w:proofErr w:type="gramStart"/>
       <w:r>
         <w:t>ls</w:t>
       </w:r>
       <w:proofErr w:type="spellEnd"/>
+      <w:proofErr w:type="gramEnd"/>
     </w:p>
     <w:p>
       <w:r>
@@ -456,6 +484,7 @@
         </w:rPr>
       </w:pPr>
       <w:proofErr w:type="spellStart"/>
+      <w:proofErr w:type="gramStart"/>
       <w:r>
         <w:rPr>
           <w:b/>
@@ -465,6 +494,7 @@
         <w:t>ssh</w:t>
       </w:r>
       <w:proofErr w:type="spellEnd"/>
+      <w:proofErr w:type="gramEnd"/>
       <w:r>
         <w:rPr>
           <w:b/>
@@ -499,6 +529,7 @@
           <w:lang w:val="en-US"/>
         </w:rPr>
       </w:pPr>
+      <w:proofErr w:type="gramStart"/>
       <w:r>
         <w:rPr>
           <w:lang w:val="en-US"/>
@@ -513,6 +544,7 @@
         <w:t>df</w:t>
       </w:r>
       <w:proofErr w:type="spellEnd"/>
+      <w:proofErr w:type="gramEnd"/>
       <w:r>
         <w:rPr>
           <w:lang w:val="en-US"/>
@@ -556,9 +588,13 @@
       <w:pPr>
         <w:pStyle w:val="Ttulo1"/>
       </w:pPr>
+      <w:proofErr w:type="spellStart"/>
+      <w:proofErr w:type="gramStart"/>
       <w:r>
         <w:t>mv</w:t>
       </w:r>
+      <w:proofErr w:type="spellEnd"/>
+      <w:proofErr w:type="gramEnd"/>
     </w:p>
     <w:p>
       <w:r>
@@ -573,10 +609,12 @@
         <w:pStyle w:val="Ttulo1"/>
       </w:pPr>
       <w:proofErr w:type="spellStart"/>
+      <w:proofErr w:type="gramStart"/>
       <w:r>
         <w:t>mkdir</w:t>
       </w:r>
       <w:proofErr w:type="spellEnd"/>
+      <w:proofErr w:type="gramEnd"/>
     </w:p>
     <w:p>
       <w:r>
@@ -588,10 +626,12 @@
         <w:pStyle w:val="Ttulo1"/>
       </w:pPr>
       <w:proofErr w:type="spellStart"/>
+      <w:proofErr w:type="gramStart"/>
       <w:r>
         <w:t>touch</w:t>
       </w:r>
       <w:proofErr w:type="spellEnd"/>
+      <w:proofErr w:type="gramEnd"/>
     </w:p>
     <w:p>
       <w:r>
@@ -603,10 +643,12 @@
         <w:pStyle w:val="Ttulo1"/>
       </w:pPr>
       <w:proofErr w:type="spellStart"/>
+      <w:proofErr w:type="gramStart"/>
       <w:r>
         <w:t>cp</w:t>
       </w:r>
       <w:proofErr w:type="spellEnd"/>
+      <w:proofErr w:type="gramEnd"/>
     </w:p>
     <w:p>
       <w:r>
@@ -618,12 +660,14 @@
         <w:pStyle w:val="Ttulo1"/>
       </w:pPr>
       <w:proofErr w:type="spellStart"/>
+      <w:proofErr w:type="gramStart"/>
       <w:r>
         <w:t>rm</w:t>
       </w:r>
       <w:bookmarkStart w:id="0" w:name="_GoBack"/>
       <w:bookmarkEnd w:id="0"/>
       <w:proofErr w:type="spellEnd"/>
+      <w:proofErr w:type="gramEnd"/>
     </w:p>
     <w:p>
       <w:r>
@@ -652,9 +696,11 @@
       <w:pPr>
         <w:pStyle w:val="Ttulo1"/>
       </w:pPr>
+      <w:proofErr w:type="gramStart"/>
       <w:r>
         <w:t>vi</w:t>
       </w:r>
+      <w:proofErr w:type="gramEnd"/>
     </w:p>
     <w:p>
       <w:r>
@@ -666,10 +712,12 @@
         <w:pStyle w:val="Ttulo1"/>
       </w:pPr>
       <w:proofErr w:type="spellStart"/>
+      <w:proofErr w:type="gramStart"/>
       <w:r>
         <w:t>cat</w:t>
       </w:r>
       <w:proofErr w:type="spellEnd"/>
+      <w:proofErr w:type="gramEnd"/>
     </w:p>
     <w:p>
       <w:r>
@@ -680,9 +728,13 @@
       <w:pPr>
         <w:pStyle w:val="Ttulo1"/>
       </w:pPr>
+      <w:proofErr w:type="spellStart"/>
+      <w:proofErr w:type="gramStart"/>
       <w:r>
         <w:t>file</w:t>
       </w:r>
+      <w:proofErr w:type="spellEnd"/>
+      <w:proofErr w:type="gramEnd"/>
     </w:p>
     <w:p>
       <w:r>
@@ -694,10 +746,12 @@
         <w:pStyle w:val="Ttulo1"/>
       </w:pPr>
       <w:proofErr w:type="spellStart"/>
+      <w:proofErr w:type="gramStart"/>
       <w:r>
         <w:t>stat</w:t>
       </w:r>
       <w:proofErr w:type="spellEnd"/>
+      <w:proofErr w:type="gramEnd"/>
     </w:p>
     <w:p>
       <w:r>
@@ -818,6 +872,525 @@
       </w:r>
       <w:r>
         <w:t>el grupo al que pertenecen archivos o directorios</w:t>
+      </w:r>
+    </w:p>
+    <w:p>
+      <w:pPr>
+        <w:pStyle w:val="Prrafodelista"/>
+        <w:numPr>
+          <w:ilvl w:val="0"/>
+          <w:numId w:val="1"/>
+        </w:numPr>
+      </w:pPr>
+      <w:r>
+        <w:t>-R</w:t>
+      </w:r>
+    </w:p>
+    <w:p/>
+    <w:p>
+      <w:pPr>
+        <w:pStyle w:val="Ttulo1"/>
+      </w:pPr>
+      <w:proofErr w:type="spellStart"/>
+      <w:proofErr w:type="gramStart"/>
+      <w:r>
+        <w:t>find</w:t>
+      </w:r>
+      <w:proofErr w:type="spellEnd"/>
+      <w:proofErr w:type="gramEnd"/>
+    </w:p>
+    <w:p>
+      <w:r>
+        <w:t>Para encontrar cosas</w:t>
+      </w:r>
+    </w:p>
+    <w:p>
+      <w:pPr>
+        <w:pStyle w:val="Prrafodelista"/>
+        <w:numPr>
+          <w:ilvl w:val="0"/>
+          <w:numId w:val="1"/>
+        </w:numPr>
+      </w:pPr>
+      <w:r>
+        <w:t>-</w:t>
+      </w:r>
+      <w:proofErr w:type="spellStart"/>
+      <w:r>
+        <w:t>name</w:t>
+      </w:r>
+      <w:proofErr w:type="spellEnd"/>
+      <w:r>
+        <w:t xml:space="preserve"> </w:t>
+      </w:r>
+    </w:p>
+    <w:p>
+      <w:pPr>
+        <w:pStyle w:val="Prrafodelista"/>
+        <w:numPr>
+          <w:ilvl w:val="0"/>
+          <w:numId w:val="1"/>
+        </w:numPr>
+      </w:pPr>
+      <w:r>
+        <w:t>-</w:t>
+      </w:r>
+      <w:proofErr w:type="spellStart"/>
+      <w:r>
+        <w:t>type</w:t>
+      </w:r>
+      <w:proofErr w:type="spellEnd"/>
+    </w:p>
+    <w:p>
+      <w:pPr>
+        <w:pStyle w:val="Prrafodelista"/>
+        <w:numPr>
+          <w:ilvl w:val="1"/>
+          <w:numId w:val="1"/>
+        </w:numPr>
+      </w:pPr>
+      <w:r>
+        <w:t>f //Archivos</w:t>
+      </w:r>
+    </w:p>
+    <w:p>
+      <w:pPr>
+        <w:pStyle w:val="Prrafodelista"/>
+        <w:numPr>
+          <w:ilvl w:val="1"/>
+          <w:numId w:val="1"/>
+        </w:numPr>
+      </w:pPr>
+      <w:r>
+        <w:t>d //Directorios</w:t>
+      </w:r>
+    </w:p>
+    <w:p>
+      <w:pPr>
+        <w:pStyle w:val="Prrafodelista"/>
+        <w:numPr>
+          <w:ilvl w:val="0"/>
+          <w:numId w:val="1"/>
+        </w:numPr>
+      </w:pPr>
+      <w:r>
+        <w:t>-</w:t>
+      </w:r>
+      <w:proofErr w:type="spellStart"/>
+      <w:r>
+        <w:t>user</w:t>
+      </w:r>
+      <w:proofErr w:type="spellEnd"/>
+      <w:r>
+        <w:t xml:space="preserve"> //Nombre o UID</w:t>
+      </w:r>
+    </w:p>
+    <w:p>
+      <w:pPr>
+        <w:pStyle w:val="Prrafodelista"/>
+        <w:numPr>
+          <w:ilvl w:val="0"/>
+          <w:numId w:val="1"/>
+        </w:numPr>
+      </w:pPr>
+      <w:r>
+        <w:t>-</w:t>
+      </w:r>
+      <w:proofErr w:type="spellStart"/>
+      <w:r>
+        <w:t>group</w:t>
+      </w:r>
+      <w:proofErr w:type="spellEnd"/>
+      <w:r>
+        <w:t xml:space="preserve"> // Grupo o GID</w:t>
+      </w:r>
+    </w:p>
+    <w:p>
+      <w:pPr>
+        <w:pStyle w:val="Prrafodelista"/>
+        <w:numPr>
+          <w:ilvl w:val="0"/>
+          <w:numId w:val="1"/>
+        </w:numPr>
+      </w:pPr>
+      <w:r>
+        <w:t>-</w:t>
+      </w:r>
+      <w:proofErr w:type="spellStart"/>
+      <w:r>
+        <w:t>inum</w:t>
+      </w:r>
+      <w:proofErr w:type="spellEnd"/>
+      <w:r>
+        <w:t xml:space="preserve"> //Número de </w:t>
+      </w:r>
+      <w:proofErr w:type="spellStart"/>
+      <w:r>
+        <w:t>inodo</w:t>
+      </w:r>
+      <w:proofErr w:type="spellEnd"/>
+    </w:p>
+    <w:p>
+      <w:pPr>
+        <w:pStyle w:val="Prrafodelista"/>
+        <w:numPr>
+          <w:ilvl w:val="0"/>
+          <w:numId w:val="1"/>
+        </w:numPr>
+      </w:pPr>
+      <w:r>
+        <w:t>-</w:t>
+      </w:r>
+      <w:proofErr w:type="spellStart"/>
+      <w:r>
+        <w:t>size</w:t>
+      </w:r>
+      <w:proofErr w:type="spellEnd"/>
+      <w:r>
+        <w:t xml:space="preserve"> //tamaño (/bloques)</w:t>
+      </w:r>
+    </w:p>
+    <w:p>
+      <w:pPr>
+        <w:pStyle w:val="Prrafodelista"/>
+        <w:numPr>
+          <w:ilvl w:val="1"/>
+          <w:numId w:val="1"/>
+        </w:numPr>
+      </w:pPr>
+      <w:r>
+        <w:t>k  //kilobytes</w:t>
+      </w:r>
+    </w:p>
+    <w:p>
+      <w:pPr>
+        <w:pStyle w:val="Prrafodelista"/>
+        <w:numPr>
+          <w:ilvl w:val="1"/>
+          <w:numId w:val="1"/>
+        </w:numPr>
+      </w:pPr>
+      <w:r>
+        <w:t>M //</w:t>
+      </w:r>
+      <w:proofErr w:type="spellStart"/>
+      <w:r>
+        <w:t>Megasbytes</w:t>
+      </w:r>
+      <w:proofErr w:type="spellEnd"/>
+    </w:p>
+    <w:p>
+      <w:pPr>
+        <w:pStyle w:val="Prrafodelista"/>
+        <w:numPr>
+          <w:ilvl w:val="1"/>
+          <w:numId w:val="1"/>
+        </w:numPr>
+      </w:pPr>
+      <w:r>
+        <w:t>G //Gigabytes</w:t>
+      </w:r>
+    </w:p>
+    <w:p>
+      <w:pPr>
+        <w:pStyle w:val="Prrafodelista"/>
+        <w:numPr>
+          <w:ilvl w:val="1"/>
+          <w:numId w:val="1"/>
+        </w:numPr>
+      </w:pPr>
+      <w:r>
+        <w:t>c //Byte (</w:t>
+      </w:r>
+      <w:proofErr w:type="spellStart"/>
+      <w:r>
+        <w:t>caracter</w:t>
+      </w:r>
+      <w:proofErr w:type="spellEnd"/>
+      <w:r>
+        <w:t>)</w:t>
+      </w:r>
+    </w:p>
+    <w:p>
+      <w:pPr>
+        <w:pStyle w:val="Prrafodelista"/>
+        <w:numPr>
+          <w:ilvl w:val="1"/>
+          <w:numId w:val="1"/>
+        </w:numPr>
+      </w:pPr>
+      <w:r>
+        <w:t>b //Bloques // Sectores //Este está por defecto</w:t>
+      </w:r>
+    </w:p>
+    <w:p>
+      <w:pPr>
+        <w:pStyle w:val="Prrafodelista"/>
+        <w:numPr>
+          <w:ilvl w:val="0"/>
+          <w:numId w:val="1"/>
+        </w:numPr>
+      </w:pPr>
+      <w:r>
+        <w:t>-</w:t>
+      </w:r>
+      <w:proofErr w:type="spellStart"/>
+      <w:r>
+        <w:t>perm</w:t>
+      </w:r>
+      <w:proofErr w:type="spellEnd"/>
+    </w:p>
+    <w:p>
+      <w:pPr>
+        <w:pStyle w:val="Prrafodelista"/>
+        <w:numPr>
+          <w:ilvl w:val="1"/>
+          <w:numId w:val="1"/>
+        </w:numPr>
+      </w:pPr>
+      <w:r>
+        <w:t>–</w:t>
+      </w:r>
+      <w:r>
+        <w:t>&lt;</w:t>
+      </w:r>
+      <w:r>
+        <w:t>5000</w:t>
+      </w:r>
+      <w:r>
+        <w:t>&gt;</w:t>
+      </w:r>
+    </w:p>
+    <w:p>
+      <w:pPr>
+        <w:pStyle w:val="Prrafodelista"/>
+        <w:numPr>
+          <w:ilvl w:val="1"/>
+          <w:numId w:val="1"/>
+        </w:numPr>
+      </w:pPr>
+      <w:r>
+        <w:t>/</w:t>
+      </w:r>
+      <w:r>
+        <w:t>&lt;</w:t>
+      </w:r>
+      <w:r>
+        <w:t>5000</w:t>
+      </w:r>
+      <w:r>
+        <w:t>&gt;</w:t>
+      </w:r>
+    </w:p>
+    <w:p>
+      <w:pPr>
+        <w:pStyle w:val="Prrafodelista"/>
+        <w:numPr>
+          <w:ilvl w:val="0"/>
+          <w:numId w:val="1"/>
+        </w:numPr>
+      </w:pPr>
+      <w:r>
+        <w:t>-L</w:t>
+      </w:r>
+    </w:p>
+    <w:p>
+      <w:pPr>
+        <w:pStyle w:val="Prrafodelista"/>
+        <w:numPr>
+          <w:ilvl w:val="0"/>
+          <w:numId w:val="1"/>
+        </w:numPr>
+      </w:pPr>
+      <w:proofErr w:type="spellStart"/>
+      <w:r>
+        <w:t>Maxdepth</w:t>
+      </w:r>
+      <w:proofErr w:type="spellEnd"/>
+      <w:r>
+        <w:t xml:space="preserve"> &lt;1&gt; //Por ejemplo solo un subdirectorio</w:t>
+      </w:r>
+    </w:p>
+    <w:p>
+      <w:pPr>
+        <w:pStyle w:val="Prrafodelista"/>
+        <w:numPr>
+          <w:ilvl w:val="0"/>
+          <w:numId w:val="1"/>
+        </w:numPr>
+      </w:pPr>
+      <w:r>
+        <w:t>-</w:t>
+      </w:r>
+      <w:proofErr w:type="spellStart"/>
+      <w:r>
+        <w:t>exec</w:t>
+      </w:r>
+      <w:proofErr w:type="spellEnd"/>
+      <w:r>
+        <w:t xml:space="preserve"> //Ejecuta un comando</w:t>
+      </w:r>
+    </w:p>
+    <w:p>
+      <w:pPr>
+        <w:pStyle w:val="Prrafodelista"/>
+        <w:numPr>
+          <w:ilvl w:val="1"/>
+          <w:numId w:val="1"/>
+        </w:numPr>
+      </w:pPr>
+      <w:r>
+        <w:t>{} //Rellenara aquí el resultado</w:t>
+      </w:r>
+    </w:p>
+    <w:p>
+      <w:pPr>
+        <w:pStyle w:val="Prrafodelista"/>
+        <w:numPr>
+          <w:ilvl w:val="1"/>
+          <w:numId w:val="1"/>
+        </w:numPr>
+      </w:pPr>
+      <w:r>
+        <w:t xml:space="preserve">/; //Para acabar el </w:t>
+      </w:r>
+      <w:proofErr w:type="spellStart"/>
+      <w:r>
+        <w:t>exec</w:t>
+      </w:r>
+      <w:proofErr w:type="spellEnd"/>
+    </w:p>
+    <w:p>
+      <w:pPr>
+        <w:pStyle w:val="Prrafodelista"/>
+        <w:numPr>
+          <w:ilvl w:val="0"/>
+          <w:numId w:val="1"/>
+        </w:numPr>
+      </w:pPr>
+      <w:r>
+        <w:t xml:space="preserve">-ok //Como el </w:t>
+      </w:r>
+      <w:proofErr w:type="spellStart"/>
+      <w:r>
+        <w:t>exec</w:t>
+      </w:r>
+      <w:proofErr w:type="spellEnd"/>
+      <w:r>
+        <w:t xml:space="preserve"> pero con confirmación</w:t>
+      </w:r>
+    </w:p>
+    <w:p>
+      <w:pPr>
+        <w:rPr>
+          <w:rStyle w:val="nfasissutil"/>
+        </w:rPr>
+      </w:pPr>
+      <w:r>
+        <w:rPr>
+          <w:rStyle w:val="nfasissutil"/>
+        </w:rPr>
+        <w:t xml:space="preserve">Si en </w:t>
+      </w:r>
+      <w:proofErr w:type="spellStart"/>
+      <w:r>
+        <w:rPr>
+          <w:rStyle w:val="nfasissutil"/>
+        </w:rPr>
+        <w:t>inum</w:t>
+      </w:r>
+      <w:proofErr w:type="spellEnd"/>
+      <w:r>
+        <w:rPr>
+          <w:rStyle w:val="nfasissutil"/>
+        </w:rPr>
+        <w:t xml:space="preserve"> pones +&lt;número&gt; te estarás refiriendo a los mayores del &lt;número&gt;</w:t>
+      </w:r>
+    </w:p>
+    <w:p>
+      <w:pPr>
+        <w:rPr>
+          <w:rStyle w:val="nfasissutil"/>
+        </w:rPr>
+      </w:pPr>
+      <w:r>
+        <w:rPr>
+          <w:rStyle w:val="nfasissutil"/>
+        </w:rPr>
+        <w:t xml:space="preserve">Si en </w:t>
+      </w:r>
+      <w:proofErr w:type="spellStart"/>
+      <w:r>
+        <w:rPr>
+          <w:rStyle w:val="nfasissutil"/>
+        </w:rPr>
+        <w:t>inum</w:t>
+      </w:r>
+      <w:proofErr w:type="spellEnd"/>
+      <w:r>
+        <w:rPr>
+          <w:rStyle w:val="nfasissutil"/>
+        </w:rPr>
+        <w:t xml:space="preserve"> pones -&lt;número&gt; te estarás refiriendo a los menores del &lt;número&gt;</w:t>
+      </w:r>
+    </w:p>
+    <w:p>
+      <w:pPr>
+        <w:rPr>
+          <w:rStyle w:val="nfasissutil"/>
+        </w:rPr>
+      </w:pPr>
+      <w:r>
+        <w:rPr>
+          <w:rStyle w:val="nfasissutil"/>
+        </w:rPr>
+        <w:t xml:space="preserve">Acotar para dar uso de los </w:t>
+      </w:r>
+      <w:r>
+        <w:rPr>
+          <w:rStyle w:val="nfasissutil"/>
+        </w:rPr>
+        <w:t>caracteres</w:t>
+      </w:r>
+      <w:r>
+        <w:rPr>
+          <w:rStyle w:val="nfasissutil"/>
+        </w:rPr>
+        <w:t xml:space="preserve"> especiales.</w:t>
+      </w:r>
+    </w:p>
+    <w:p>
+      <w:pPr>
+        <w:rPr>
+          <w:rStyle w:val="nfasissutil"/>
+        </w:rPr>
+      </w:pPr>
+      <w:r>
+        <w:rPr>
+          <w:rStyle w:val="nfasissutil"/>
+        </w:rPr>
+        <w:t>Usar los argumentos por regla general antes de especificar el directorio</w:t>
+      </w:r>
+    </w:p>
+    <w:p>
+      <w:pPr>
+        <w:pStyle w:val="Ttulo1"/>
+      </w:pPr>
+      <w:proofErr w:type="spellStart"/>
+      <w:proofErr w:type="gramStart"/>
+      <w:r>
+        <w:lastRenderedPageBreak/>
+        <w:t>w</w:t>
+      </w:r>
+      <w:r>
+        <w:t>hereis</w:t>
+      </w:r>
+      <w:proofErr w:type="spellEnd"/>
+      <w:proofErr w:type="gramEnd"/>
+    </w:p>
+    <w:p>
+      <w:r>
+        <w:t>No me acuerdo</w:t>
       </w:r>
     </w:p>
     <w:p>
@@ -860,7 +1433,7 @@
         <w:rFonts w:ascii="Symbol" w:hAnsi="Symbol" w:hint="default"/>
       </w:rPr>
     </w:lvl>
-    <w:lvl w:ilvl="1" w:tplc="0C0A0003" w:tentative="1">
+    <w:lvl w:ilvl="1" w:tplc="0C0A0003">
       <w:start w:val="1"/>
       <w:numFmt w:val="bullet"/>
       <w:lvlText w:val="o"/>
@@ -1588,7 +2161,7 @@
   <a:extraClrSchemeLst/>
   <a:extLst>
     <a:ext uri="{05A4C25C-085E-4340-85A3-A5531E510DB2}">
-      <thm15:themeFamily xmlns:thm15="http://schemas.microsoft.com/office/thememl/2012/main" xmlns="" name="Office Theme" id="{62F939B6-93AF-4DB8-9C6B-D6C7DFDC589F}" vid="{4A3C46E8-61CC-4603-A589-7422A47A8E4A}"/>
+      <thm15:themeFamily xmlns="" xmlns:thm15="http://schemas.microsoft.com/office/thememl/2012/main" name="Office Theme" id="{62F939B6-93AF-4DB8-9C6B-D6C7DFDC589F}" vid="{4A3C46E8-61CC-4603-A589-7422A47A8E4A}"/>
     </a:ext>
   </a:extLst>
 </a:theme>

</xml_diff>

<commit_message>
[Clase] {Lenguaje de marcas} Hola mundo {Sistemas} Ejercicio 5.3 y apuntes en comandos
</commit_message>
<xml_diff>
--- a/Sistemas informáticos/Apuntes/Personales/Comandos (29-09-2017).docx
+++ b/Sistemas informáticos/Apuntes/Personales/Comandos (29-09-2017).docx
@@ -21,60 +21,34 @@
       <w:pPr>
         <w:pStyle w:val="Ttulo1"/>
       </w:pPr>
-      <w:proofErr w:type="spellStart"/>
-      <w:proofErr w:type="gramStart"/>
-      <w:r>
-        <w:t>logname</w:t>
-      </w:r>
-      <w:proofErr w:type="spellEnd"/>
-      <w:proofErr w:type="gramEnd"/>
-      <w:r>
-        <w:t xml:space="preserve"> </w:t>
-      </w:r>
-    </w:p>
-    <w:p>
-      <w:proofErr w:type="gramStart"/>
+      <w:r>
+        <w:t xml:space="preserve">logname </w:t>
+      </w:r>
+    </w:p>
+    <w:p>
       <w:r>
         <w:t>nombre</w:t>
       </w:r>
-      <w:proofErr w:type="gramEnd"/>
-    </w:p>
-    <w:p>
-      <w:pPr>
-        <w:pStyle w:val="Ttulo1"/>
-      </w:pPr>
-      <w:proofErr w:type="gramStart"/>
-      <w:r>
-        <w:t>id</w:t>
-      </w:r>
-      <w:proofErr w:type="gramEnd"/>
-      <w:r>
-        <w:t xml:space="preserve"> </w:t>
-      </w:r>
-    </w:p>
-    <w:p>
-      <w:proofErr w:type="gramStart"/>
-      <w:r>
-        <w:t>muchas</w:t>
-      </w:r>
-      <w:proofErr w:type="gramEnd"/>
-      <w:r>
-        <w:t xml:space="preserve"> cosas del usuario</w:t>
-      </w:r>
-    </w:p>
-    <w:p>
-      <w:pPr>
-        <w:pStyle w:val="Ttulo1"/>
-      </w:pPr>
-      <w:proofErr w:type="spellStart"/>
-      <w:proofErr w:type="gramStart"/>
-      <w:r>
-        <w:t>uname</w:t>
-      </w:r>
-      <w:proofErr w:type="spellEnd"/>
-      <w:proofErr w:type="gramEnd"/>
-      <w:r>
-        <w:t xml:space="preserve"> </w:t>
+    </w:p>
+    <w:p>
+      <w:pPr>
+        <w:pStyle w:val="Ttulo1"/>
+      </w:pPr>
+      <w:r>
+        <w:t xml:space="preserve">id </w:t>
+      </w:r>
+    </w:p>
+    <w:p>
+      <w:r>
+        <w:t>muchas cosas del usuario</w:t>
+      </w:r>
+    </w:p>
+    <w:p>
+      <w:pPr>
+        <w:pStyle w:val="Ttulo1"/>
+      </w:pPr>
+      <w:r>
+        <w:t xml:space="preserve">uname </w:t>
       </w:r>
       <w:r>
         <w:t>–</w:t>
@@ -96,62 +70,15 @@
         <w:ind w:left="705"/>
       </w:pPr>
       <w:r>
-        <w:t xml:space="preserve">Linux fedora26-srv2 4.11.8-300.fc26.x86_64 #1 SMP </w:t>
-      </w:r>
-      <w:proofErr w:type="spellStart"/>
-      <w:r>
-        <w:t>Thu</w:t>
-      </w:r>
-      <w:proofErr w:type="spellEnd"/>
-      <w:r>
-        <w:t xml:space="preserve"> </w:t>
-      </w:r>
-      <w:proofErr w:type="spellStart"/>
-      <w:r>
-        <w:t>Jun</w:t>
-      </w:r>
-      <w:proofErr w:type="spellEnd"/>
-      <w:r>
-        <w:t xml:space="preserve"> 29 20:09:48 UTC 2017 x86_64 </w:t>
-      </w:r>
-      <w:proofErr w:type="spellStart"/>
-      <w:r>
-        <w:t>x86_64</w:t>
-      </w:r>
-      <w:proofErr w:type="spellEnd"/>
-      <w:r>
-        <w:t xml:space="preserve"> </w:t>
-      </w:r>
-      <w:proofErr w:type="spellStart"/>
-      <w:r>
-        <w:t>x86_64</w:t>
-      </w:r>
-      <w:proofErr w:type="spellEnd"/>
-      <w:r>
-        <w:t xml:space="preserve"> GNU/Linux</w:t>
-      </w:r>
-    </w:p>
-    <w:p>
-      <w:pPr>
-        <w:pStyle w:val="Ttulo1"/>
-      </w:pPr>
-      <w:proofErr w:type="spellStart"/>
-      <w:proofErr w:type="gramStart"/>
-      <w:r>
-        <w:t>man</w:t>
-      </w:r>
-      <w:proofErr w:type="spellEnd"/>
-      <w:proofErr w:type="gramEnd"/>
-      <w:r>
-        <w:t xml:space="preserve"> [</w:t>
-      </w:r>
-      <w:proofErr w:type="spellStart"/>
-      <w:r>
-        <w:t>Command</w:t>
-      </w:r>
-      <w:proofErr w:type="spellEnd"/>
-      <w:r>
-        <w:t xml:space="preserve">] </w:t>
+        <w:t>Linux fedora26-srv2 4.11.8-300.fc26.x86_64 #1 SMP Thu Jun 29 20:09:48 UTC 2017 x86_64 x86_64 x86_64 GNU/Linux</w:t>
+      </w:r>
+    </w:p>
+    <w:p>
+      <w:pPr>
+        <w:pStyle w:val="Ttulo1"/>
+      </w:pPr>
+      <w:r>
+        <w:t xml:space="preserve">man [Command] </w:t>
       </w:r>
     </w:p>
     <w:p>
@@ -163,13 +90,8 @@
       <w:pPr>
         <w:pStyle w:val="Ttulo1"/>
       </w:pPr>
-      <w:proofErr w:type="gramStart"/>
-      <w:r>
-        <w:t>date</w:t>
-      </w:r>
-      <w:proofErr w:type="gramEnd"/>
-      <w:r>
-        <w:t xml:space="preserve"> </w:t>
+      <w:r>
+        <w:t xml:space="preserve">date </w:t>
       </w:r>
     </w:p>
     <w:p>
@@ -181,60 +103,37 @@
       <w:pPr>
         <w:pStyle w:val="Ttulo1"/>
       </w:pPr>
-      <w:proofErr w:type="spellStart"/>
-      <w:proofErr w:type="gramStart"/>
-      <w:r>
-        <w:t>pwd</w:t>
-      </w:r>
-      <w:proofErr w:type="spellEnd"/>
-      <w:proofErr w:type="gramEnd"/>
-      <w:r>
-        <w:t xml:space="preserve"> </w:t>
-      </w:r>
-    </w:p>
-    <w:p>
-      <w:proofErr w:type="spellStart"/>
+      <w:r>
+        <w:t xml:space="preserve">pwd </w:t>
+      </w:r>
+    </w:p>
+    <w:p>
       <w:r>
         <w:t>P</w:t>
       </w:r>
       <w:r>
-        <w:t>rint</w:t>
-      </w:r>
-      <w:proofErr w:type="spellEnd"/>
-      <w:r>
-        <w:t xml:space="preserve"> </w:t>
-      </w:r>
-      <w:proofErr w:type="spellStart"/>
+        <w:t xml:space="preserve">rint </w:t>
+      </w:r>
       <w:r>
         <w:t>W</w:t>
       </w:r>
       <w:r>
-        <w:t>orking</w:t>
-      </w:r>
-      <w:proofErr w:type="spellEnd"/>
-      <w:r>
-        <w:t xml:space="preserve"> </w:t>
-      </w:r>
-      <w:proofErr w:type="spellStart"/>
+        <w:t xml:space="preserve">orking </w:t>
+      </w:r>
       <w:r>
         <w:t>D</w:t>
       </w:r>
       <w:r>
         <w:t>irectory</w:t>
       </w:r>
-      <w:proofErr w:type="spellEnd"/>
-    </w:p>
-    <w:p>
-      <w:pPr>
-        <w:pStyle w:val="Ttulo1"/>
-      </w:pPr>
-      <w:proofErr w:type="spellStart"/>
-      <w:proofErr w:type="gramStart"/>
+    </w:p>
+    <w:p>
+      <w:pPr>
+        <w:pStyle w:val="Ttulo1"/>
+      </w:pPr>
       <w:r>
         <w:t>ls</w:t>
       </w:r>
-      <w:proofErr w:type="spellEnd"/>
-      <w:proofErr w:type="gramEnd"/>
     </w:p>
     <w:p>
       <w:r>
@@ -370,56 +269,42 @@
         <w:rPr>
           <w:color w:val="auto"/>
         </w:rPr>
-        <w:t>Recursivamente (</w:t>
-      </w:r>
-      <w:proofErr w:type="spellStart"/>
+        <w:t>Recursivamente (recursive)</w:t>
+      </w:r>
+    </w:p>
+    <w:p>
+      <w:pPr>
+        <w:pStyle w:val="Subttulo"/>
+        <w:numPr>
+          <w:ilvl w:val="0"/>
+          <w:numId w:val="1"/>
+        </w:numPr>
+      </w:pPr>
+      <w:r>
+        <w:t xml:space="preserve">-h: </w:t>
+      </w:r>
       <w:r>
         <w:rPr>
           <w:color w:val="auto"/>
         </w:rPr>
-        <w:t>recursive</w:t>
-      </w:r>
-      <w:proofErr w:type="spellEnd"/>
+        <w:t>para ver el tamaño</w:t>
+      </w:r>
+    </w:p>
+    <w:p>
+      <w:pPr>
+        <w:pStyle w:val="Subttulo"/>
+        <w:numPr>
+          <w:ilvl w:val="0"/>
+          <w:numId w:val="1"/>
+        </w:numPr>
+      </w:pPr>
+      <w:r>
+        <w:t xml:space="preserve">-H: </w:t>
+      </w:r>
       <w:r>
         <w:rPr>
           <w:color w:val="auto"/>
         </w:rPr>
-        <w:t>)</w:t>
-      </w:r>
-    </w:p>
-    <w:p>
-      <w:pPr>
-        <w:pStyle w:val="Subttulo"/>
-        <w:numPr>
-          <w:ilvl w:val="0"/>
-          <w:numId w:val="1"/>
-        </w:numPr>
-      </w:pPr>
-      <w:r>
-        <w:t xml:space="preserve">-h: </w:t>
-      </w:r>
-      <w:r>
-        <w:rPr>
-          <w:color w:val="auto"/>
-        </w:rPr>
-        <w:t>para ver el tamaño</w:t>
-      </w:r>
-    </w:p>
-    <w:p>
-      <w:pPr>
-        <w:pStyle w:val="Subttulo"/>
-        <w:numPr>
-          <w:ilvl w:val="0"/>
-          <w:numId w:val="1"/>
-        </w:numPr>
-      </w:pPr>
-      <w:r>
-        <w:t xml:space="preserve">-H: </w:t>
-      </w:r>
-      <w:r>
-        <w:rPr>
-          <w:color w:val="auto"/>
-        </w:rPr>
         <w:t>H para ver el contenido (Si es un directorio) de enlaces simbólicos</w:t>
       </w:r>
     </w:p>
@@ -427,31 +312,8 @@
       <w:pPr>
         <w:pStyle w:val="Ttulo1"/>
       </w:pPr>
-      <w:proofErr w:type="spellStart"/>
-      <w:proofErr w:type="gramStart"/>
-      <w:r>
-        <w:t>ssh</w:t>
-      </w:r>
-      <w:proofErr w:type="spellEnd"/>
-      <w:proofErr w:type="gramEnd"/>
-      <w:r>
-        <w:t xml:space="preserve"> [</w:t>
-      </w:r>
-      <w:proofErr w:type="spellStart"/>
-      <w:r>
-        <w:t>username</w:t>
-      </w:r>
-      <w:proofErr w:type="spellEnd"/>
-      <w:r>
-        <w:t>] @[</w:t>
-      </w:r>
-      <w:proofErr w:type="spellStart"/>
-      <w:r>
-        <w:t>machinename</w:t>
-      </w:r>
-      <w:proofErr w:type="spellEnd"/>
-      <w:r>
-        <w:t>/IP]</w:t>
+      <w:r>
+        <w:t>ssh [username] @[machinename/IP]</w:t>
       </w:r>
     </w:p>
     <w:p>
@@ -483,118 +345,47 @@
           <w:lang w:val="en-US"/>
         </w:rPr>
       </w:pPr>
-      <w:proofErr w:type="spellStart"/>
-      <w:proofErr w:type="gramStart"/>
       <w:r>
         <w:rPr>
           <w:b/>
           <w:i/>
           <w:lang w:val="en-US"/>
         </w:rPr>
-        <w:t>ssh</w:t>
-      </w:r>
-      <w:proofErr w:type="spellEnd"/>
-      <w:proofErr w:type="gramEnd"/>
-      <w:r>
-        <w:rPr>
-          <w:b/>
-          <w:i/>
+        <w:t>ssh [machinename/IP]</w:t>
+      </w:r>
+    </w:p>
+    <w:p>
+      <w:pPr>
+        <w:pStyle w:val="Ttulo1"/>
+        <w:rPr>
           <w:lang w:val="en-US"/>
         </w:rPr>
-        <w:t xml:space="preserve"> [</w:t>
-      </w:r>
-      <w:proofErr w:type="spellStart"/>
-      <w:r>
-        <w:rPr>
-          <w:b/>
-          <w:i/>
+      </w:pPr>
+      <w:r>
+        <w:rPr>
           <w:lang w:val="en-US"/>
         </w:rPr>
-        <w:t>machinename</w:t>
-      </w:r>
-      <w:proofErr w:type="spellEnd"/>
-      <w:r>
-        <w:rPr>
-          <w:b/>
-          <w:i/>
-          <w:lang w:val="en-US"/>
-        </w:rPr>
-        <w:t>/IP]</w:t>
-      </w:r>
-    </w:p>
-    <w:p>
-      <w:pPr>
-        <w:pStyle w:val="Ttulo1"/>
-        <w:rPr>
-          <w:lang w:val="en-US"/>
-        </w:rPr>
-      </w:pPr>
-      <w:proofErr w:type="gramStart"/>
-      <w:r>
-        <w:rPr>
-          <w:lang w:val="en-US"/>
-        </w:rPr>
-        <w:t>du/</w:t>
-      </w:r>
-      <w:proofErr w:type="spellStart"/>
-      <w:r>
-        <w:rPr>
-          <w:lang w:val="en-US"/>
-        </w:rPr>
-        <w:t>df</w:t>
-      </w:r>
-      <w:proofErr w:type="spellEnd"/>
-      <w:proofErr w:type="gramEnd"/>
-      <w:r>
-        <w:rPr>
-          <w:lang w:val="en-US"/>
-        </w:rPr>
-        <w:t xml:space="preserve"> –h </w:t>
-      </w:r>
-    </w:p>
-    <w:p>
-      <w:r>
-        <w:t xml:space="preserve">Sirve par </w:t>
-      </w:r>
-      <w:proofErr w:type="spellStart"/>
-      <w:r>
-        <w:t>aver</w:t>
-      </w:r>
-      <w:proofErr w:type="spellEnd"/>
-      <w:r>
-        <w:t xml:space="preserve"> el tamaño de los ficheros  (-h es para que sea legible que salgan los </w:t>
-      </w:r>
-      <w:proofErr w:type="spellStart"/>
-      <w:r>
-        <w:t>GBs</w:t>
-      </w:r>
-      <w:proofErr w:type="spellEnd"/>
+        <w:t xml:space="preserve">du/df –h </w:t>
+      </w:r>
+    </w:p>
+    <w:p>
+      <w:r>
+        <w:t>Sirve par aver el tamaño de los ficheros  (-h es para que sea legible que salgan los GBs</w:t>
+      </w:r>
       <w:r>
         <w:t>,</w:t>
       </w:r>
       <w:r>
-        <w:t xml:space="preserve"> </w:t>
-      </w:r>
-      <w:proofErr w:type="spellStart"/>
-      <w:r>
-        <w:t>MBs</w:t>
-      </w:r>
-      <w:proofErr w:type="spellEnd"/>
-      <w:r>
-        <w:t>…)</w:t>
-      </w:r>
-    </w:p>
-    <w:p>
-      <w:pPr>
-        <w:pStyle w:val="Ttulo1"/>
-      </w:pPr>
-      <w:proofErr w:type="spellStart"/>
-      <w:proofErr w:type="gramStart"/>
+        <w:t xml:space="preserve"> MBs…)</w:t>
+      </w:r>
+    </w:p>
+    <w:p>
+      <w:pPr>
+        <w:pStyle w:val="Ttulo1"/>
+      </w:pPr>
       <w:r>
         <w:t>mv</w:t>
       </w:r>
-      <w:proofErr w:type="spellEnd"/>
-      <w:proofErr w:type="gramEnd"/>
     </w:p>
     <w:p>
       <w:r>
@@ -608,13 +399,9 @@
       <w:pPr>
         <w:pStyle w:val="Ttulo1"/>
       </w:pPr>
-      <w:proofErr w:type="spellStart"/>
-      <w:proofErr w:type="gramStart"/>
       <w:r>
         <w:t>mkdir</w:t>
       </w:r>
-      <w:proofErr w:type="spellEnd"/>
-      <w:proofErr w:type="gramEnd"/>
     </w:p>
     <w:p>
       <w:r>
@@ -625,13 +412,9 @@
       <w:pPr>
         <w:pStyle w:val="Ttulo1"/>
       </w:pPr>
-      <w:proofErr w:type="spellStart"/>
-      <w:proofErr w:type="gramStart"/>
       <w:r>
         <w:t>touch</w:t>
       </w:r>
-      <w:proofErr w:type="spellEnd"/>
-      <w:proofErr w:type="gramEnd"/>
     </w:p>
     <w:p>
       <w:r>
@@ -642,13 +425,9 @@
       <w:pPr>
         <w:pStyle w:val="Ttulo1"/>
       </w:pPr>
-      <w:proofErr w:type="spellStart"/>
-      <w:proofErr w:type="gramStart"/>
       <w:r>
         <w:t>cp</w:t>
       </w:r>
-      <w:proofErr w:type="spellEnd"/>
-      <w:proofErr w:type="gramEnd"/>
     </w:p>
     <w:p>
       <w:r>
@@ -659,15 +438,11 @@
       <w:pPr>
         <w:pStyle w:val="Ttulo1"/>
       </w:pPr>
-      <w:proofErr w:type="spellStart"/>
-      <w:proofErr w:type="gramStart"/>
       <w:r>
         <w:t>rm</w:t>
       </w:r>
       <w:bookmarkStart w:id="0" w:name="_GoBack"/>
       <w:bookmarkEnd w:id="0"/>
-      <w:proofErr w:type="spellEnd"/>
-      <w:proofErr w:type="gramEnd"/>
     </w:p>
     <w:p>
       <w:r>
@@ -696,11 +471,9 @@
       <w:pPr>
         <w:pStyle w:val="Ttulo1"/>
       </w:pPr>
-      <w:proofErr w:type="gramStart"/>
       <w:r>
         <w:t>vi</w:t>
       </w:r>
-      <w:proofErr w:type="gramEnd"/>
     </w:p>
     <w:p>
       <w:r>
@@ -711,13 +484,9 @@
       <w:pPr>
         <w:pStyle w:val="Ttulo1"/>
       </w:pPr>
-      <w:proofErr w:type="spellStart"/>
-      <w:proofErr w:type="gramStart"/>
       <w:r>
         <w:t>cat</w:t>
       </w:r>
-      <w:proofErr w:type="spellEnd"/>
-      <w:proofErr w:type="gramEnd"/>
     </w:p>
     <w:p>
       <w:r>
@@ -728,13 +497,9 @@
       <w:pPr>
         <w:pStyle w:val="Ttulo1"/>
       </w:pPr>
-      <w:proofErr w:type="spellStart"/>
-      <w:proofErr w:type="gramStart"/>
       <w:r>
         <w:t>file</w:t>
       </w:r>
-      <w:proofErr w:type="spellEnd"/>
-      <w:proofErr w:type="gramEnd"/>
     </w:p>
     <w:p>
       <w:r>
@@ -745,13 +510,9 @@
       <w:pPr>
         <w:pStyle w:val="Ttulo1"/>
       </w:pPr>
-      <w:proofErr w:type="spellStart"/>
-      <w:proofErr w:type="gramStart"/>
       <w:r>
         <w:t>stat</w:t>
       </w:r>
-      <w:proofErr w:type="spellEnd"/>
-      <w:proofErr w:type="gramEnd"/>
     </w:p>
     <w:p>
       <w:r>
@@ -795,151 +556,118 @@
       <w:pPr>
         <w:pStyle w:val="Ttulo1"/>
       </w:pPr>
-      <w:proofErr w:type="spellStart"/>
-      <w:proofErr w:type="gramStart"/>
       <w:r>
         <w:lastRenderedPageBreak/>
-        <w:t>ln</w:t>
-      </w:r>
-      <w:proofErr w:type="spellEnd"/>
-      <w:proofErr w:type="gramEnd"/>
+        <w:t xml:space="preserve">ln </w:t>
+      </w:r>
+    </w:p>
+    <w:p>
+      <w:r>
+        <w:t xml:space="preserve">Para crear </w:t>
+      </w:r>
+      <w:r>
+        <w:t>en</w:t>
+      </w:r>
+      <w:r>
+        <w:t>laces</w:t>
+      </w:r>
+    </w:p>
+    <w:p>
+      <w:pPr>
+        <w:pStyle w:val="Subttulo"/>
+        <w:numPr>
+          <w:ilvl w:val="0"/>
+          <w:numId w:val="1"/>
+        </w:numPr>
+        <w:rPr>
+          <w:color w:val="auto"/>
+        </w:rPr>
+      </w:pPr>
+      <w:r>
+        <w:t>-</w:t>
+      </w:r>
+      <w:r>
+        <w:t>s</w:t>
+      </w:r>
+      <w:r>
+        <w:t xml:space="preserve">: </w:t>
+      </w:r>
+      <w:r>
+        <w:rPr>
+          <w:color w:val="auto"/>
+        </w:rPr>
+        <w:t>Para que sea simbolico</w:t>
+      </w:r>
+    </w:p>
+    <w:p/>
+    <w:p>
+      <w:pPr>
+        <w:pStyle w:val="Ttulo1"/>
+      </w:pPr>
+      <w:r>
+        <w:t>chgrp</w:t>
+      </w:r>
+    </w:p>
+    <w:p>
+      <w:r>
+        <w:t xml:space="preserve">Para modificar </w:t>
+      </w:r>
+      <w:r>
+        <w:t>el grupo al que pertenecen archivos o directorios</w:t>
+      </w:r>
+    </w:p>
+    <w:p>
+      <w:pPr>
+        <w:pStyle w:val="Prrafodelista"/>
+        <w:numPr>
+          <w:ilvl w:val="0"/>
+          <w:numId w:val="1"/>
+        </w:numPr>
+      </w:pPr>
+      <w:r>
+        <w:t>-R</w:t>
+      </w:r>
+    </w:p>
+    <w:p/>
+    <w:p>
+      <w:pPr>
+        <w:pStyle w:val="Ttulo1"/>
+      </w:pPr>
+      <w:r>
+        <w:t>find</w:t>
+      </w:r>
+    </w:p>
+    <w:p>
+      <w:r>
+        <w:t>Para encontrar cosas</w:t>
+      </w:r>
+    </w:p>
+    <w:p>
+      <w:pPr>
+        <w:pStyle w:val="Prrafodelista"/>
+        <w:numPr>
+          <w:ilvl w:val="0"/>
+          <w:numId w:val="1"/>
+        </w:numPr>
+      </w:pPr>
+      <w:r>
+        <w:t>-name</w:t>
+      </w:r>
       <w:r>
         <w:t xml:space="preserve"> </w:t>
       </w:r>
     </w:p>
     <w:p>
-      <w:r>
-        <w:t xml:space="preserve">Para crear </w:t>
-      </w:r>
-      <w:r>
-        <w:t>en</w:t>
-      </w:r>
-      <w:r>
-        <w:t>laces</w:t>
-      </w:r>
-    </w:p>
-    <w:p>
-      <w:pPr>
-        <w:pStyle w:val="Subttulo"/>
-        <w:numPr>
-          <w:ilvl w:val="0"/>
-          <w:numId w:val="1"/>
-        </w:numPr>
-        <w:rPr>
-          <w:color w:val="auto"/>
-        </w:rPr>
-      </w:pPr>
-      <w:r>
-        <w:t>-</w:t>
-      </w:r>
-      <w:r>
-        <w:t>s</w:t>
-      </w:r>
-      <w:r>
-        <w:t xml:space="preserve">: </w:t>
-      </w:r>
-      <w:r>
-        <w:rPr>
-          <w:color w:val="auto"/>
-        </w:rPr>
-        <w:t xml:space="preserve">Para que sea </w:t>
-      </w:r>
-      <w:proofErr w:type="spellStart"/>
-      <w:r>
-        <w:rPr>
-          <w:color w:val="auto"/>
-        </w:rPr>
-        <w:t>simbolico</w:t>
-      </w:r>
-      <w:proofErr w:type="spellEnd"/>
-    </w:p>
-    <w:p/>
-    <w:p>
-      <w:pPr>
-        <w:pStyle w:val="Ttulo1"/>
-      </w:pPr>
-      <w:proofErr w:type="spellStart"/>
-      <w:proofErr w:type="gramStart"/>
-      <w:r>
-        <w:t>chgrp</w:t>
-      </w:r>
-      <w:proofErr w:type="spellEnd"/>
-      <w:proofErr w:type="gramEnd"/>
-    </w:p>
-    <w:p>
-      <w:r>
-        <w:t xml:space="preserve">Para modificar </w:t>
-      </w:r>
-      <w:r>
-        <w:t>el grupo al que pertenecen archivos o directorios</w:t>
-      </w:r>
-    </w:p>
-    <w:p>
-      <w:pPr>
-        <w:pStyle w:val="Prrafodelista"/>
-        <w:numPr>
-          <w:ilvl w:val="0"/>
-          <w:numId w:val="1"/>
-        </w:numPr>
-      </w:pPr>
-      <w:r>
-        <w:t>-R</w:t>
-      </w:r>
-    </w:p>
-    <w:p/>
-    <w:p>
-      <w:pPr>
-        <w:pStyle w:val="Ttulo1"/>
-      </w:pPr>
-      <w:proofErr w:type="spellStart"/>
-      <w:proofErr w:type="gramStart"/>
-      <w:r>
-        <w:t>find</w:t>
-      </w:r>
-      <w:proofErr w:type="spellEnd"/>
-      <w:proofErr w:type="gramEnd"/>
-    </w:p>
-    <w:p>
-      <w:r>
-        <w:t>Para encontrar cosas</w:t>
-      </w:r>
-    </w:p>
-    <w:p>
-      <w:pPr>
-        <w:pStyle w:val="Prrafodelista"/>
-        <w:numPr>
-          <w:ilvl w:val="0"/>
-          <w:numId w:val="1"/>
-        </w:numPr>
-      </w:pPr>
-      <w:r>
-        <w:t>-</w:t>
-      </w:r>
-      <w:proofErr w:type="spellStart"/>
-      <w:r>
-        <w:t>name</w:t>
-      </w:r>
-      <w:proofErr w:type="spellEnd"/>
-      <w:r>
-        <w:t xml:space="preserve"> </w:t>
-      </w:r>
-    </w:p>
-    <w:p>
-      <w:pPr>
-        <w:pStyle w:val="Prrafodelista"/>
-        <w:numPr>
-          <w:ilvl w:val="0"/>
-          <w:numId w:val="1"/>
-        </w:numPr>
-      </w:pPr>
-      <w:r>
-        <w:t>-</w:t>
-      </w:r>
-      <w:proofErr w:type="spellStart"/>
-      <w:r>
-        <w:t>type</w:t>
-      </w:r>
-      <w:proofErr w:type="spellEnd"/>
+      <w:pPr>
+        <w:pStyle w:val="Prrafodelista"/>
+        <w:numPr>
+          <w:ilvl w:val="0"/>
+          <w:numId w:val="1"/>
+        </w:numPr>
+      </w:pPr>
+      <w:r>
+        <w:t>-type</w:t>
+      </w:r>
     </w:p>
     <w:p>
       <w:pPr>
@@ -974,80 +702,43 @@
         </w:numPr>
       </w:pPr>
       <w:r>
-        <w:t>-</w:t>
-      </w:r>
-      <w:proofErr w:type="spellStart"/>
-      <w:r>
-        <w:t>user</w:t>
-      </w:r>
-      <w:proofErr w:type="spellEnd"/>
-      <w:r>
-        <w:t xml:space="preserve"> //Nombre o UID</w:t>
-      </w:r>
-    </w:p>
-    <w:p>
-      <w:pPr>
-        <w:pStyle w:val="Prrafodelista"/>
-        <w:numPr>
-          <w:ilvl w:val="0"/>
-          <w:numId w:val="1"/>
-        </w:numPr>
-      </w:pPr>
-      <w:r>
-        <w:t>-</w:t>
-      </w:r>
-      <w:proofErr w:type="spellStart"/>
-      <w:r>
-        <w:t>group</w:t>
-      </w:r>
-      <w:proofErr w:type="spellEnd"/>
-      <w:r>
-        <w:t xml:space="preserve"> // Grupo o GID</w:t>
-      </w:r>
-    </w:p>
-    <w:p>
-      <w:pPr>
-        <w:pStyle w:val="Prrafodelista"/>
-        <w:numPr>
-          <w:ilvl w:val="0"/>
-          <w:numId w:val="1"/>
-        </w:numPr>
-      </w:pPr>
-      <w:r>
-        <w:t>-</w:t>
-      </w:r>
-      <w:proofErr w:type="spellStart"/>
-      <w:r>
-        <w:t>inum</w:t>
-      </w:r>
-      <w:proofErr w:type="spellEnd"/>
-      <w:r>
-        <w:t xml:space="preserve"> //Número de </w:t>
-      </w:r>
-      <w:proofErr w:type="spellStart"/>
-      <w:r>
-        <w:t>inodo</w:t>
-      </w:r>
-      <w:proofErr w:type="spellEnd"/>
-    </w:p>
-    <w:p>
-      <w:pPr>
-        <w:pStyle w:val="Prrafodelista"/>
-        <w:numPr>
-          <w:ilvl w:val="0"/>
-          <w:numId w:val="1"/>
-        </w:numPr>
-      </w:pPr>
-      <w:r>
-        <w:t>-</w:t>
-      </w:r>
-      <w:proofErr w:type="spellStart"/>
-      <w:r>
-        <w:t>size</w:t>
-      </w:r>
-      <w:proofErr w:type="spellEnd"/>
-      <w:r>
-        <w:t xml:space="preserve"> //tamaño (/bloques)</w:t>
+        <w:t>-user //Nombre o UID</w:t>
+      </w:r>
+    </w:p>
+    <w:p>
+      <w:pPr>
+        <w:pStyle w:val="Prrafodelista"/>
+        <w:numPr>
+          <w:ilvl w:val="0"/>
+          <w:numId w:val="1"/>
+        </w:numPr>
+      </w:pPr>
+      <w:r>
+        <w:t>-group // Grupo o GID</w:t>
+      </w:r>
+    </w:p>
+    <w:p>
+      <w:pPr>
+        <w:pStyle w:val="Prrafodelista"/>
+        <w:numPr>
+          <w:ilvl w:val="0"/>
+          <w:numId w:val="1"/>
+        </w:numPr>
+      </w:pPr>
+      <w:r>
+        <w:t>-inum //Número de inodo</w:t>
+      </w:r>
+    </w:p>
+    <w:p>
+      <w:pPr>
+        <w:pStyle w:val="Prrafodelista"/>
+        <w:numPr>
+          <w:ilvl w:val="0"/>
+          <w:numId w:val="1"/>
+        </w:numPr>
+      </w:pPr>
+      <w:r>
+        <w:t>-size //tamaño (/bloques)</w:t>
       </w:r>
     </w:p>
     <w:p>
@@ -1071,13 +762,8 @@
         </w:numPr>
       </w:pPr>
       <w:r>
-        <w:t>M //</w:t>
-      </w:r>
-      <w:proofErr w:type="spellStart"/>
-      <w:r>
-        <w:t>Megasbytes</w:t>
-      </w:r>
-      <w:proofErr w:type="spellEnd"/>
+        <w:t>M //Megasbytes</w:t>
+      </w:r>
     </w:p>
     <w:p>
       <w:pPr>
@@ -1100,15 +786,7 @@
         </w:numPr>
       </w:pPr>
       <w:r>
-        <w:t>c //Byte (</w:t>
-      </w:r>
-      <w:proofErr w:type="spellStart"/>
-      <w:r>
-        <w:t>caracter</w:t>
-      </w:r>
-      <w:proofErr w:type="spellEnd"/>
-      <w:r>
-        <w:t>)</w:t>
+        <w:t>c //Byte (caracter)</w:t>
       </w:r>
     </w:p>
     <w:p>
@@ -1132,13 +810,8 @@
         </w:numPr>
       </w:pPr>
       <w:r>
-        <w:t>-</w:t>
-      </w:r>
-      <w:proofErr w:type="spellStart"/>
-      <w:r>
-        <w:t>perm</w:t>
-      </w:r>
-      <w:proofErr w:type="spellEnd"/>
+        <w:t>-perm</w:t>
+      </w:r>
     </w:p>
     <w:p>
       <w:pPr>
@@ -1202,33 +875,23 @@
           <w:numId w:val="1"/>
         </w:numPr>
       </w:pPr>
-      <w:proofErr w:type="spellStart"/>
-      <w:r>
-        <w:t>Maxdepth</w:t>
-      </w:r>
-      <w:proofErr w:type="spellEnd"/>
-      <w:r>
-        <w:t xml:space="preserve"> &lt;1&gt; //Por ejemplo solo un subdirectorio</w:t>
-      </w:r>
-    </w:p>
-    <w:p>
-      <w:pPr>
-        <w:pStyle w:val="Prrafodelista"/>
-        <w:numPr>
-          <w:ilvl w:val="0"/>
-          <w:numId w:val="1"/>
-        </w:numPr>
-      </w:pPr>
-      <w:r>
-        <w:t>-</w:t>
-      </w:r>
-      <w:proofErr w:type="spellStart"/>
-      <w:r>
-        <w:t>exec</w:t>
-      </w:r>
-      <w:proofErr w:type="spellEnd"/>
-      <w:r>
-        <w:t xml:space="preserve"> //Ejecuta un comando</w:t>
+      <w:r>
+        <w:t>-m</w:t>
+      </w:r>
+      <w:r>
+        <w:t>axdepth &lt;1&gt; //Por ejemplo solo un subdirectorio</w:t>
+      </w:r>
+    </w:p>
+    <w:p>
+      <w:pPr>
+        <w:pStyle w:val="Prrafodelista"/>
+        <w:numPr>
+          <w:ilvl w:val="0"/>
+          <w:numId w:val="1"/>
+        </w:numPr>
+      </w:pPr>
+      <w:r>
+        <w:t>-exec //Ejecuta un comando</w:t>
       </w:r>
     </w:p>
     <w:p>
@@ -1252,32 +915,19 @@
         </w:numPr>
       </w:pPr>
       <w:r>
-        <w:t xml:space="preserve">/; //Para acabar el </w:t>
-      </w:r>
-      <w:proofErr w:type="spellStart"/>
-      <w:r>
-        <w:t>exec</w:t>
-      </w:r>
-      <w:proofErr w:type="spellEnd"/>
-    </w:p>
-    <w:p>
-      <w:pPr>
-        <w:pStyle w:val="Prrafodelista"/>
-        <w:numPr>
-          <w:ilvl w:val="0"/>
-          <w:numId w:val="1"/>
-        </w:numPr>
-      </w:pPr>
-      <w:r>
-        <w:t xml:space="preserve">-ok //Como el </w:t>
-      </w:r>
-      <w:proofErr w:type="spellStart"/>
-      <w:r>
-        <w:t>exec</w:t>
-      </w:r>
-      <w:proofErr w:type="spellEnd"/>
-      <w:r>
-        <w:t xml:space="preserve"> pero con confirmación</w:t>
+        <w:t>/; //Para acabar el exec</w:t>
+      </w:r>
+    </w:p>
+    <w:p>
+      <w:pPr>
+        <w:pStyle w:val="Prrafodelista"/>
+        <w:numPr>
+          <w:ilvl w:val="0"/>
+          <w:numId w:val="1"/>
+        </w:numPr>
+      </w:pPr>
+      <w:r>
+        <w:t>-ok //Como el exec pero con confirmación</w:t>
       </w:r>
     </w:p>
     <w:p>
@@ -1290,21 +940,20 @@
         <w:rPr>
           <w:rStyle w:val="nfasissutil"/>
         </w:rPr>
-        <w:t xml:space="preserve">Si en </w:t>
-      </w:r>
-      <w:proofErr w:type="spellStart"/>
-      <w:r>
+        <w:t>Si en inum pones +&lt;número&gt; te estarás refiriendo a los mayores del &lt;número&gt;</w:t>
+      </w:r>
+    </w:p>
+    <w:p>
+      <w:pPr>
         <w:rPr>
           <w:rStyle w:val="nfasissutil"/>
         </w:rPr>
-        <w:t>inum</w:t>
-      </w:r>
-      <w:proofErr w:type="spellEnd"/>
+      </w:pPr>
       <w:r>
         <w:rPr>
           <w:rStyle w:val="nfasissutil"/>
         </w:rPr>
-        <w:t xml:space="preserve"> pones +&lt;número&gt; te estarás refiriendo a los mayores del &lt;número&gt;</w:t>
+        <w:t>Si en inum pones -&lt;número&gt; te estarás refiriendo a los menores del &lt;número&gt;</w:t>
       </w:r>
     </w:p>
     <w:p>
@@ -1317,21 +966,19 @@
         <w:rPr>
           <w:rStyle w:val="nfasissutil"/>
         </w:rPr>
-        <w:t xml:space="preserve">Si en </w:t>
-      </w:r>
-      <w:proofErr w:type="spellStart"/>
+        <w:t xml:space="preserve">Acotar para dar uso de los </w:t>
+      </w:r>
       <w:r>
         <w:rPr>
           <w:rStyle w:val="nfasissutil"/>
         </w:rPr>
-        <w:t>inum</w:t>
-      </w:r>
-      <w:proofErr w:type="spellEnd"/>
+        <w:t>caracteres</w:t>
+      </w:r>
       <w:r>
         <w:rPr>
           <w:rStyle w:val="nfasissutil"/>
         </w:rPr>
-        <w:t xml:space="preserve"> pones -&lt;número&gt; te estarás refiriendo a los menores del &lt;número&gt;</w:t>
+        <w:t xml:space="preserve"> especiales.</w:t>
       </w:r>
     </w:p>
     <w:p>
@@ -1344,31 +991,6 @@
         <w:rPr>
           <w:rStyle w:val="nfasissutil"/>
         </w:rPr>
-        <w:t xml:space="preserve">Acotar para dar uso de los </w:t>
-      </w:r>
-      <w:r>
-        <w:rPr>
-          <w:rStyle w:val="nfasissutil"/>
-        </w:rPr>
-        <w:t>caracteres</w:t>
-      </w:r>
-      <w:r>
-        <w:rPr>
-          <w:rStyle w:val="nfasissutil"/>
-        </w:rPr>
-        <w:t xml:space="preserve"> especiales.</w:t>
-      </w:r>
-    </w:p>
-    <w:p>
-      <w:pPr>
-        <w:rPr>
-          <w:rStyle w:val="nfasissutil"/>
-        </w:rPr>
-      </w:pPr>
-      <w:r>
-        <w:rPr>
-          <w:rStyle w:val="nfasissutil"/>
-        </w:rPr>
         <w:t>Usar los argumentos por regla general antes de especificar el directorio</w:t>
       </w:r>
     </w:p>
@@ -1376,8 +998,6 @@
       <w:pPr>
         <w:pStyle w:val="Ttulo1"/>
       </w:pPr>
-      <w:proofErr w:type="spellStart"/>
-      <w:proofErr w:type="gramStart"/>
       <w:r>
         <w:lastRenderedPageBreak/>
         <w:t>w</w:t>
@@ -1385,8 +1005,6 @@
       <w:r>
         <w:t>hereis</w:t>
       </w:r>
-      <w:proofErr w:type="spellEnd"/>
-      <w:proofErr w:type="gramEnd"/>
     </w:p>
     <w:p>
       <w:r>
@@ -2161,7 +1779,7 @@
   <a:extraClrSchemeLst/>
   <a:extLst>
     <a:ext uri="{05A4C25C-085E-4340-85A3-A5531E510DB2}">
-      <thm15:themeFamily xmlns="" xmlns:thm15="http://schemas.microsoft.com/office/thememl/2012/main" name="Office Theme" id="{62F939B6-93AF-4DB8-9C6B-D6C7DFDC589F}" vid="{4A3C46E8-61CC-4603-A589-7422A47A8E4A}"/>
+      <thm15:themeFamily xmlns:thm15="http://schemas.microsoft.com/office/thememl/2012/main" xmlns="" name="Office Theme" id="{62F939B6-93AF-4DB8-9C6B-D6C7DFDC589F}" vid="{4A3C46E8-61CC-4603-A589-7422A47A8E4A}"/>
     </a:ext>
   </a:extLst>
 </a:theme>

</xml_diff>

<commit_message>
[Clase] {Sistemas}  Apuntes personales
</commit_message>
<xml_diff>
--- a/Sistemas informáticos/Apuntes/Personales/Comandos (29-09-2017).docx
+++ b/Sistemas informáticos/Apuntes/Personales/Comandos (29-09-2017).docx
@@ -669,8 +669,14 @@
     <w:p>
       <w:pPr>
         <w:pStyle w:val="Ttulo1"/>
-      </w:pPr>
-      <w:r>
+        <w:rPr>
+          <w:u w:val="single"/>
+        </w:rPr>
+      </w:pPr>
+      <w:r>
+        <w:rPr>
+          <w:u w:val="single"/>
+        </w:rPr>
         <w:t>find</w:t>
       </w:r>
     </w:p>
@@ -1060,6 +1066,303 @@
         <w:t>-R</w:t>
       </w:r>
     </w:p>
+    <w:p>
+      <w:pPr>
+        <w:pStyle w:val="Ttulo1"/>
+      </w:pPr>
+      <w:r>
+        <w:t>head</w:t>
+      </w:r>
+    </w:p>
+    <w:p>
+      <w:r>
+        <w:t>Selecciona las primera lineas.</w:t>
+      </w:r>
+    </w:p>
+    <w:p>
+      <w:pPr>
+        <w:pStyle w:val="Prrafodelista"/>
+        <w:numPr>
+          <w:ilvl w:val="0"/>
+          <w:numId w:val="1"/>
+        </w:numPr>
+      </w:pPr>
+      <w:r>
+        <w:t>&lt;numero&gt; //Las lineas que quieres mostrar</w:t>
+      </w:r>
+    </w:p>
+    <w:p>
+      <w:pPr>
+        <w:pStyle w:val="Ttulo1"/>
+      </w:pPr>
+      <w:r>
+        <w:t>tail</w:t>
+      </w:r>
+    </w:p>
+    <w:p>
+      <w:r>
+        <w:t>Selecciona las ultimas lineas.</w:t>
+      </w:r>
+    </w:p>
+    <w:p>
+      <w:pPr>
+        <w:pStyle w:val="Prrafodelista"/>
+        <w:numPr>
+          <w:ilvl w:val="0"/>
+          <w:numId w:val="1"/>
+        </w:numPr>
+      </w:pPr>
+      <w:r>
+        <w:t>&lt;numero&gt; //Las lineas que quieres mostrar</w:t>
+      </w:r>
+    </w:p>
+    <w:p>
+      <w:pPr>
+        <w:pStyle w:val="Ttulo1"/>
+      </w:pPr>
+      <w:r>
+        <w:t>grep</w:t>
+      </w:r>
+    </w:p>
+    <w:p>
+      <w:r>
+        <w:t>Para buscar y filtrar</w:t>
+      </w:r>
+    </w:p>
+    <w:p>
+      <w:pPr>
+        <w:pStyle w:val="Prrafodelista"/>
+        <w:numPr>
+          <w:ilvl w:val="0"/>
+          <w:numId w:val="1"/>
+        </w:numPr>
+      </w:pPr>
+      <w:r>
+        <w:t>-o //Solo aparece el resultado</w:t>
+      </w:r>
+    </w:p>
+    <w:p>
+      <w:pPr>
+        <w:pStyle w:val="Prrafodelista"/>
+        <w:numPr>
+          <w:ilvl w:val="0"/>
+          <w:numId w:val="1"/>
+        </w:numPr>
+      </w:pPr>
+      <w:r>
+        <w:t>-i  //Enumera las lineas del resultado</w:t>
+      </w:r>
+    </w:p>
+    <w:p>
+      <w:pPr>
+        <w:pStyle w:val="Prrafodelista"/>
+        <w:numPr>
+          <w:ilvl w:val="0"/>
+          <w:numId w:val="1"/>
+        </w:numPr>
+      </w:pPr>
+      <w:r>
+        <w:t>-v //Diferente de resultado</w:t>
+      </w:r>
+    </w:p>
+    <w:p>
+      <w:pPr>
+        <w:ind w:left="360"/>
+        <w:rPr>
+          <w:rStyle w:val="nfasissutil"/>
+        </w:rPr>
+      </w:pPr>
+      <w:r>
+        <w:rPr>
+          <w:rStyle w:val="nfasissutil"/>
+        </w:rPr>
+        <w:t>^&lt;word&gt; Solo si en la liena aparece la primera</w:t>
+      </w:r>
+    </w:p>
+    <w:p>
+      <w:pPr>
+        <w:ind w:left="360"/>
+        <w:rPr>
+          <w:rStyle w:val="nfasissutil"/>
+        </w:rPr>
+      </w:pPr>
+      <w:r>
+        <w:rPr>
+          <w:rStyle w:val="nfasissutil"/>
+        </w:rPr>
+        <w:t>&lt;word&gt;$ Solo si en la linea aparece la ultima</w:t>
+      </w:r>
+    </w:p>
+    <w:p>
+      <w:pPr>
+        <w:ind w:left="360"/>
+        <w:rPr>
+          <w:rStyle w:val="nfasissutil"/>
+        </w:rPr>
+      </w:pPr>
+      <w:r>
+        <w:rPr>
+          <w:rStyle w:val="nfasissutil"/>
+        </w:rPr>
+        <w:t>&lt;word&gt;</w:t>
+      </w:r>
+      <w:r>
+        <w:rPr>
+          <w:rStyle w:val="nfasissutil"/>
+        </w:rPr>
+        <w:t>.</w:t>
+      </w:r>
+      <w:r>
+        <w:rPr>
+          <w:rStyle w:val="nfasissutil"/>
+        </w:rPr>
+        <w:t xml:space="preserve"> </w:t>
+      </w:r>
+      <w:r>
+        <w:rPr>
+          <w:rStyle w:val="nfasissutil"/>
+        </w:rPr>
+        <w:t>Un carácter cualquiera</w:t>
+      </w:r>
+    </w:p>
+    <w:p>
+      <w:pPr>
+        <w:ind w:left="360"/>
+        <w:rPr>
+          <w:rStyle w:val="nfasissutil"/>
+        </w:rPr>
+      </w:pPr>
+      <w:r>
+        <w:rPr>
+          <w:rStyle w:val="nfasissutil"/>
+        </w:rPr>
+        <w:t>&lt;word&gt;</w:t>
+      </w:r>
+      <w:r>
+        <w:rPr>
+          <w:rStyle w:val="nfasissutil"/>
+        </w:rPr>
+        <w:t>[&lt;letra&gt;&lt;letra&gt;]</w:t>
+      </w:r>
+      <w:r>
+        <w:rPr>
+          <w:rStyle w:val="nfasissutil"/>
+        </w:rPr>
+        <w:t xml:space="preserve"> </w:t>
+      </w:r>
+      <w:r>
+        <w:rPr>
+          <w:rStyle w:val="nfasissutil"/>
+        </w:rPr>
+        <w:t>Con una letra u otra</w:t>
+      </w:r>
+    </w:p>
+    <w:p>
+      <w:pPr>
+        <w:ind w:left="360"/>
+        <w:rPr>
+          <w:rStyle w:val="nfasissutil"/>
+        </w:rPr>
+      </w:pPr>
+      <w:r>
+        <w:rPr>
+          <w:rStyle w:val="nfasissutil"/>
+        </w:rPr>
+        <w:t>[[:digit:]] Filtra por números</w:t>
+      </w:r>
+    </w:p>
+    <w:p>
+      <w:pPr>
+        <w:ind w:left="360"/>
+        <w:rPr>
+          <w:rStyle w:val="nfasissutil"/>
+        </w:rPr>
+      </w:pPr>
+      <w:r>
+        <w:rPr>
+          <w:rStyle w:val="nfasissutil"/>
+        </w:rPr>
+        <w:t>“&lt;letra&gt;\{3\} La letra *3 (la letra tres veces)</w:t>
+      </w:r>
+    </w:p>
+    <w:p>
+      <w:pPr>
+        <w:ind w:left="360"/>
+        <w:rPr>
+          <w:rStyle w:val="nfasissutil"/>
+        </w:rPr>
+      </w:pPr>
+      <w:r>
+        <w:rPr>
+          <w:rStyle w:val="nfasissutil"/>
+        </w:rPr>
+        <w:t>“&lt;letra&gt;\{3,5\} La letra *3 o 5 (la letra tres veces o 5)</w:t>
+      </w:r>
+    </w:p>
+    <w:p>
+      <w:pPr>
+        <w:ind w:left="360"/>
+        <w:rPr>
+          <w:rStyle w:val="nfasissutil"/>
+        </w:rPr>
+      </w:pPr>
+    </w:p>
+    <w:p>
+      <w:pPr>
+        <w:pStyle w:val="Ttulo1"/>
+      </w:pPr>
+      <w:r>
+        <w:t>sed</w:t>
+      </w:r>
+    </w:p>
+    <w:p>
+      <w:r>
+        <w:t>sustituir con inteligencia</w:t>
+      </w:r>
+    </w:p>
+    <w:p>
+      <w:pPr>
+        <w:pStyle w:val="Prrafodelista"/>
+        <w:rPr>
+          <w:rStyle w:val="nfasissutil"/>
+        </w:rPr>
+      </w:pPr>
+      <w:r>
+        <w:rPr>
+          <w:rStyle w:val="nfasissutil"/>
+        </w:rPr>
+        <w:t>sed ‘s/hola/adios/’</w:t>
+      </w:r>
+    </w:p>
+    <w:p>
+      <w:pPr>
+        <w:pStyle w:val="Ttulo1"/>
+      </w:pPr>
+      <w:r>
+        <w:t>tr</w:t>
+      </w:r>
+    </w:p>
+    <w:p>
+      <w:r>
+        <w:t>sustituir con inteligencia</w:t>
+      </w:r>
+    </w:p>
+    <w:p>
+      <w:pPr>
+        <w:pStyle w:val="Prrafodelista"/>
+        <w:rPr>
+          <w:rStyle w:val="nfasissutil"/>
+        </w:rPr>
+      </w:pPr>
+      <w:r>
+        <w:rPr>
+          <w:rStyle w:val="nfasissutil"/>
+        </w:rPr>
+        <w:t>sed ‘s/hola/adios/’</w:t>
+      </w:r>
+    </w:p>
+    <w:p/>
+    <w:p/>
     <w:sectPr>
       <w:pgSz w:w="11906" w:h="16838"/>
       <w:pgMar w:top="1417" w:right="1701" w:bottom="1417" w:left="1701" w:header="708" w:footer="708" w:gutter="0"/>
@@ -1073,6 +1376,119 @@
 <file path=word/numbering.xml><?xml version="1.0" encoding="utf-8"?>
 <w:numbering xmlns:ve="http://schemas.openxmlformats.org/markup-compatibility/2006" xmlns:o="urn:schemas-microsoft-com:office:office" xmlns:r="http://schemas.openxmlformats.org/officeDocument/2006/relationships" xmlns:m="http://schemas.openxmlformats.org/officeDocument/2006/math" xmlns:v="urn:schemas-microsoft-com:vml" xmlns:wp="http://schemas.openxmlformats.org/drawingml/2006/wordprocessingDrawing" xmlns:w10="urn:schemas-microsoft-com:office:word" xmlns:w="http://schemas.openxmlformats.org/wordprocessingml/2006/main" xmlns:wne="http://schemas.microsoft.com/office/word/2006/wordml">
   <w:abstractNum w:abstractNumId="0">
+    <w:nsid w:val="1E4458F9"/>
+    <w:multiLevelType w:val="hybridMultilevel"/>
+    <w:tmpl w:val="226AA772"/>
+    <w:lvl w:ilvl="0" w:tplc="0C0A0001">
+      <w:start w:val="1"/>
+      <w:numFmt w:val="bullet"/>
+      <w:lvlText w:val=""/>
+      <w:lvlJc w:val="left"/>
+      <w:pPr>
+        <w:ind w:left="720" w:hanging="360"/>
+      </w:pPr>
+      <w:rPr>
+        <w:rFonts w:ascii="Symbol" w:hAnsi="Symbol" w:hint="default"/>
+      </w:rPr>
+    </w:lvl>
+    <w:lvl w:ilvl="1" w:tplc="0C0A0003" w:tentative="1">
+      <w:start w:val="1"/>
+      <w:numFmt w:val="bullet"/>
+      <w:lvlText w:val="o"/>
+      <w:lvlJc w:val="left"/>
+      <w:pPr>
+        <w:ind w:left="1440" w:hanging="360"/>
+      </w:pPr>
+      <w:rPr>
+        <w:rFonts w:ascii="Courier New" w:hAnsi="Courier New" w:cs="Courier New" w:hint="default"/>
+      </w:rPr>
+    </w:lvl>
+    <w:lvl w:ilvl="2" w:tplc="0C0A0005" w:tentative="1">
+      <w:start w:val="1"/>
+      <w:numFmt w:val="bullet"/>
+      <w:lvlText w:val=""/>
+      <w:lvlJc w:val="left"/>
+      <w:pPr>
+        <w:ind w:left="2160" w:hanging="360"/>
+      </w:pPr>
+      <w:rPr>
+        <w:rFonts w:ascii="Wingdings" w:hAnsi="Wingdings" w:hint="default"/>
+      </w:rPr>
+    </w:lvl>
+    <w:lvl w:ilvl="3" w:tplc="0C0A0001" w:tentative="1">
+      <w:start w:val="1"/>
+      <w:numFmt w:val="bullet"/>
+      <w:lvlText w:val=""/>
+      <w:lvlJc w:val="left"/>
+      <w:pPr>
+        <w:ind w:left="2880" w:hanging="360"/>
+      </w:pPr>
+      <w:rPr>
+        <w:rFonts w:ascii="Symbol" w:hAnsi="Symbol" w:hint="default"/>
+      </w:rPr>
+    </w:lvl>
+    <w:lvl w:ilvl="4" w:tplc="0C0A0003" w:tentative="1">
+      <w:start w:val="1"/>
+      <w:numFmt w:val="bullet"/>
+      <w:lvlText w:val="o"/>
+      <w:lvlJc w:val="left"/>
+      <w:pPr>
+        <w:ind w:left="3600" w:hanging="360"/>
+      </w:pPr>
+      <w:rPr>
+        <w:rFonts w:ascii="Courier New" w:hAnsi="Courier New" w:cs="Courier New" w:hint="default"/>
+      </w:rPr>
+    </w:lvl>
+    <w:lvl w:ilvl="5" w:tplc="0C0A0005" w:tentative="1">
+      <w:start w:val="1"/>
+      <w:numFmt w:val="bullet"/>
+      <w:lvlText w:val=""/>
+      <w:lvlJc w:val="left"/>
+      <w:pPr>
+        <w:ind w:left="4320" w:hanging="360"/>
+      </w:pPr>
+      <w:rPr>
+        <w:rFonts w:ascii="Wingdings" w:hAnsi="Wingdings" w:hint="default"/>
+      </w:rPr>
+    </w:lvl>
+    <w:lvl w:ilvl="6" w:tplc="0C0A0001" w:tentative="1">
+      <w:start w:val="1"/>
+      <w:numFmt w:val="bullet"/>
+      <w:lvlText w:val=""/>
+      <w:lvlJc w:val="left"/>
+      <w:pPr>
+        <w:ind w:left="5040" w:hanging="360"/>
+      </w:pPr>
+      <w:rPr>
+        <w:rFonts w:ascii="Symbol" w:hAnsi="Symbol" w:hint="default"/>
+      </w:rPr>
+    </w:lvl>
+    <w:lvl w:ilvl="7" w:tplc="0C0A0003" w:tentative="1">
+      <w:start w:val="1"/>
+      <w:numFmt w:val="bullet"/>
+      <w:lvlText w:val="o"/>
+      <w:lvlJc w:val="left"/>
+      <w:pPr>
+        <w:ind w:left="5760" w:hanging="360"/>
+      </w:pPr>
+      <w:rPr>
+        <w:rFonts w:ascii="Courier New" w:hAnsi="Courier New" w:cs="Courier New" w:hint="default"/>
+      </w:rPr>
+    </w:lvl>
+    <w:lvl w:ilvl="8" w:tplc="0C0A0005" w:tentative="1">
+      <w:start w:val="1"/>
+      <w:numFmt w:val="bullet"/>
+      <w:lvlText w:val=""/>
+      <w:lvlJc w:val="left"/>
+      <w:pPr>
+        <w:ind w:left="6480" w:hanging="360"/>
+      </w:pPr>
+      <w:rPr>
+        <w:rFonts w:ascii="Wingdings" w:hAnsi="Wingdings" w:hint="default"/>
+      </w:rPr>
+    </w:lvl>
+  </w:abstractNum>
+  <w:abstractNum w:abstractNumId="1">
     <w:nsid w:val="54312342"/>
     <w:multiLevelType w:val="hybridMultilevel"/>
     <w:tmpl w:val="B3041708"/>
@@ -1186,6 +1602,9 @@
     </w:lvl>
   </w:abstractNum>
   <w:num w:numId="1">
+    <w:abstractNumId w:val="1"/>
+  </w:num>
+  <w:num w:numId="2">
     <w:abstractNumId w:val="0"/>
   </w:num>
 </w:numbering>

</xml_diff>